<commit_message>
New translations exit interview_v2.docx (Afrikaans)
</commit_message>
<xml_diff>
--- a/translations/parenttext_5day_south_africa/af/af_Exit interview_V2.docx
+++ b/translations/parenttext_5day_south_africa/af/af_Exit interview_V2.docx
@@ -11,7 +11,7 @@
         <w:pStyle w:val="P68B1DB1-Normal1"/>
       </w:pPr>
       <w:r>
-        <w:t xml:space="preserve">Appendix 5: SWIFT Exit Interview Schedule</w:t>
+        <w:t xml:space="preserve">Bylaag 5: SWIFT Uitgangsonderhoudskedule</w:t>
       </w:r>
     </w:p>
     <w:p>
@@ -302,7 +302,7 @@
         <w:pStyle w:val="P68B1DB1-Normal2"/>
       </w:pPr>
       <w:r>
-        <w:t xml:space="preserve">Hi! I just have three quick questions for you about your clinic visit today.</w:t>
+        <w:t xml:space="preserve">Hallo! Ek het drie vinnige vrae vir jou oor jou kliniekbesoek vandag.</w:t>
       </w:r>
     </w:p>
     <w:p>
@@ -326,7 +326,7 @@
         </w:rPr>
       </w:pPr>
       <w:r>
-        <w:t xml:space="preserve">Are you a parent or a caregiver of a child? </w:t>
+        <w:t xml:space="preserve">Is jy 'n ouer of 'n versorger van 'n kind? </w:t>
       </w:r>
     </w:p>
     <w:p/>
@@ -348,7 +348,7 @@
         </w:rPr>
       </w:pPr>
       <w:r>
-        <w:t xml:space="preserve">Did you see a poster in the clinic today advertising a parenting programme?</w:t>
+        <w:t xml:space="preserve">Het jy vandag 'n plakkaat in die kliniek gesien wat 'n ouerskapprogram adverteer?</w:t>
       </w:r>
     </w:p>
     <w:p/>
@@ -370,7 +370,7 @@
         </w:rPr>
       </w:pPr>
       <w:r>
-        <w:t xml:space="preserve">Did any of the nurses you saw today tell you about the programme?</w:t>
+        <w:t xml:space="preserve">Het enige van die verpleegsters, wat jy vandag gesien het, jou oor die program vertel?</w:t>
       </w:r>
     </w:p>
     <w:p/>
@@ -389,7 +389,7 @@
         <w:pStyle w:val="P68B1DB1-Normal3"/>
       </w:pPr>
       <w:r>
-        <w:t xml:space="preserve">Document for interviewers to keep track of and tally responses:</w:t>
+        <w:t xml:space="preserve">Dokument vir onderhoudvoerders om antwoorde dop te hou en te tel:</w:t>
       </w:r>
     </w:p>
     <w:p>
@@ -408,7 +408,7 @@
         <w:pStyle w:val="P68B1DB1-Normal4"/>
       </w:pPr>
       <w:r>
-        <w:t xml:space="preserve">Site________________________      Clinic Name ____________________________   </w:t>
+        <w:t xml:space="preserve">Instelling________________________      Kliniek Naam:____________________________   </w:t>
       </w:r>
     </w:p>
     <w:p>
@@ -422,7 +422,7 @@
         <w:pStyle w:val="P68B1DB1-Normal4"/>
       </w:pPr>
       <w:r>
-        <w:t xml:space="preserve">RA ______________________________       Date_______________________ </w:t>
+        <w:t xml:space="preserve">RA ______________________________       Datum_______________________ </w:t>
       </w:r>
     </w:p>
     <w:tbl>
@@ -477,7 +477,7 @@
               <w:pStyle w:val="P68B1DB1-Normal4"/>
             </w:pPr>
             <w:r>
-              <w:t xml:space="preserve">Are you a parent or a caregiver of a child?</w:t>
+              <w:t xml:space="preserve">Is jy 'n ouer of 'n versorger van 'n kind?</w:t>
             </w:r>
           </w:p>
         </w:tc>
@@ -503,7 +503,7 @@
               <w:pStyle w:val="P68B1DB1-Normal4"/>
             </w:pPr>
             <w:r>
-              <w:t xml:space="preserve">Did you see a poster in the clinic today advertising a parenting programme?</w:t>
+              <w:t xml:space="preserve">Het jy vandag 'n plakkaat in die kliniek gesien wat 'n ouerskapprogram adverteer?</w:t>
             </w:r>
           </w:p>
         </w:tc>
@@ -529,7 +529,7 @@
               <w:pStyle w:val="P68B1DB1-Normal4"/>
             </w:pPr>
             <w:r>
-              <w:t xml:space="preserve">Did any of the nurses you saw today tell you about the programme?</w:t>
+              <w:t xml:space="preserve">Het enige van die verpleegsters, wat jy vandag gesien het, jou oor die program vertel?</w:t>
             </w:r>
           </w:p>
         </w:tc>
@@ -559,7 +559,7 @@
               <w:pStyle w:val="P68B1DB1-Normal4"/>
             </w:pPr>
             <w:r>
-              <w:t>Yes</w:t>
+              <w:t>Ja</w:t>
             </w:r>
           </w:p>
         </w:tc>
@@ -583,7 +583,7 @@
               <w:pStyle w:val="P68B1DB1-Normal4"/>
             </w:pPr>
             <w:r>
-              <w:t>No</w:t>
+              <w:t>Nee</w:t>
             </w:r>
           </w:p>
         </w:tc>
@@ -607,7 +607,7 @@
               <w:pStyle w:val="P68B1DB1-Normal4"/>
             </w:pPr>
             <w:r>
-              <w:t>Yes</w:t>
+              <w:t>Ja</w:t>
             </w:r>
           </w:p>
         </w:tc>
@@ -631,7 +631,7 @@
               <w:pStyle w:val="P68B1DB1-Normal4"/>
             </w:pPr>
             <w:r>
-              <w:t>No</w:t>
+              <w:t>Nee</w:t>
             </w:r>
           </w:p>
         </w:tc>
@@ -655,7 +655,7 @@
               <w:pStyle w:val="P68B1DB1-Normal4"/>
             </w:pPr>
             <w:r>
-              <w:t>Yes</w:t>
+              <w:t>Ja</w:t>
             </w:r>
           </w:p>
         </w:tc>
@@ -679,7 +679,7 @@
               <w:pStyle w:val="P68B1DB1-Normal4"/>
             </w:pPr>
             <w:r>
-              <w:t>No</w:t>
+              <w:t>Nee</w:t>
             </w:r>
           </w:p>
         </w:tc>

</xml_diff>